<commit_message>
Improved no cust check, update test log
</commit_message>
<xml_diff>
--- a/TestLog.docx
+++ b/TestLog.docx
@@ -75,7 +75,7 @@
       </w:pPr>
       <w:r>
         <w:drawing>
-          <wp:inline wp14:editId="7B564D99" wp14:anchorId="2F8E0FF6">
+          <wp:inline wp14:editId="3A17B38A" wp14:anchorId="2F8E0FF6">
             <wp:extent cx="3105150" cy="1390650"/>
             <wp:effectExtent l="0" t="0" r="0" b="0"/>
             <wp:docPr id="1347690511" name="" title=""/>
@@ -90,7 +90,64 @@
                     <pic:cNvPicPr/>
                   </pic:nvPicPr>
                   <pic:blipFill>
-                    <a:blip r:embed="Rc04dce00e2574700">
+                    <a:blip r:embed="Recc64cc389174932">
+                      <a:extLst xmlns:a="http://schemas.openxmlformats.org/drawingml/2006/main">
+                        <a:ext xmlns:a="http://schemas.openxmlformats.org/drawingml/2006/main" uri="{28A0092B-C50C-407E-A947-70E740481C1C}">
+                          <a14:useLocalDpi xmlns:a14="http://schemas.microsoft.com/office/drawing/2010/main" val="0"/>
+                        </a:ext>
+                      </a:extLst>
+                    </a:blip>
+                    <a:stretch>
+                      <a:fillRect/>
+                    </a:stretch>
+                  </pic:blipFill>
+                  <pic:spPr>
+                    <a:xfrm rot="0" flipH="0" flipV="0">
+                      <a:off x="0" y="0"/>
+                      <a:ext cx="3105150" cy="1390650"/>
+                    </a:xfrm>
+                    <a:prstGeom prst="rect">
+                      <a:avLst/>
+                    </a:prstGeom>
+                  </pic:spPr>
+                </pic:pic>
+              </a:graphicData>
+            </a:graphic>
+          </wp:inline>
+        </w:drawing>
+      </w:r>
+    </w:p>
+    <w:p>
+      <w:pPr>
+        <w:pStyle w:val="Normal"/>
+      </w:pPr>
+      <w:r>
+        <w:rPr/>
+        <w:t>Test Search for customer</w:t>
+      </w:r>
+    </w:p>
+    <w:p>
+      <w:pPr>
+        <w:pStyle w:val="Normal"/>
+      </w:pPr>
+      <w:r>
+        <w:drawing>
+          <wp:inline wp14:editId="158377BE" wp14:anchorId="2C418BB0">
+            <wp:extent cx="4572000" cy="2562225"/>
+            <wp:effectExtent l="0" t="0" r="0" b="0"/>
+            <wp:docPr id="706256417" name="" title=""/>
+            <wp:cNvGraphicFramePr>
+              <a:graphicFrameLocks noChangeAspect="1"/>
+            </wp:cNvGraphicFramePr>
+            <a:graphic>
+              <a:graphicData uri="http://schemas.openxmlformats.org/drawingml/2006/picture">
+                <pic:pic>
+                  <pic:nvPicPr>
+                    <pic:cNvPr id="0" name=""/>
+                    <pic:cNvPicPr/>
+                  </pic:nvPicPr>
+                  <pic:blipFill>
+                    <a:blip r:embed="R53ad027e04714c04">
                       <a:extLst>
                         <a:ext xmlns:a="http://schemas.openxmlformats.org/drawingml/2006/main" uri="{28A0092B-C50C-407E-A947-70E740481C1C}">
                           <a14:useLocalDpi val="0"/>
@@ -104,7 +161,64 @@
                   <pic:spPr>
                     <a:xfrm>
                       <a:off x="0" y="0"/>
-                      <a:ext cx="3105150" cy="1390650"/>
+                      <a:ext cx="4572000" cy="2562225"/>
+                    </a:xfrm>
+                    <a:prstGeom prst="rect">
+                      <a:avLst/>
+                    </a:prstGeom>
+                  </pic:spPr>
+                </pic:pic>
+              </a:graphicData>
+            </a:graphic>
+          </wp:inline>
+        </w:drawing>
+      </w:r>
+    </w:p>
+    <w:p>
+      <w:pPr>
+        <w:pStyle w:val="Normal"/>
+      </w:pPr>
+      <w:r>
+        <w:rPr/>
+        <w:t>If no customer found</w:t>
+      </w:r>
+    </w:p>
+    <w:p>
+      <w:pPr>
+        <w:pStyle w:val="Normal"/>
+      </w:pPr>
+      <w:r>
+        <w:drawing>
+          <wp:inline wp14:editId="7D29DA87" wp14:anchorId="16B5771E">
+            <wp:extent cx="4572000" cy="2638425"/>
+            <wp:effectExtent l="0" t="0" r="0" b="0"/>
+            <wp:docPr id="573481833" name="" title=""/>
+            <wp:cNvGraphicFramePr>
+              <a:graphicFrameLocks noChangeAspect="1"/>
+            </wp:cNvGraphicFramePr>
+            <a:graphic>
+              <a:graphicData uri="http://schemas.openxmlformats.org/drawingml/2006/picture">
+                <pic:pic>
+                  <pic:nvPicPr>
+                    <pic:cNvPr id="0" name=""/>
+                    <pic:cNvPicPr/>
+                  </pic:nvPicPr>
+                  <pic:blipFill>
+                    <a:blip r:embed="R26455852c49a4c6c">
+                      <a:extLst>
+                        <a:ext xmlns:a="http://schemas.openxmlformats.org/drawingml/2006/main" uri="{28A0092B-C50C-407E-A947-70E740481C1C}">
+                          <a14:useLocalDpi val="0"/>
+                        </a:ext>
+                      </a:extLst>
+                    </a:blip>
+                    <a:stretch>
+                      <a:fillRect/>
+                    </a:stretch>
+                  </pic:blipFill>
+                  <pic:spPr>
+                    <a:xfrm>
+                      <a:off x="0" y="0"/>
+                      <a:ext cx="4572000" cy="2638425"/>
                     </a:xfrm>
                     <a:prstGeom prst="rect">
                       <a:avLst/>

</xml_diff>